<commit_message>
Overall structure with introduction and abstract complete
</commit_message>
<xml_diff>
--- a/doc/Dissertation.docx
+++ b/doc/Dissertation.docx
@@ -1,6 +1,6 @@
 
 <file path=word/document.xml><?xml version="1.0" encoding="utf-8"?>
-<w:document xmlns:wpc="http://schemas.microsoft.com/office/word/2010/wordprocessingCanvas" xmlns:cx="http://schemas.microsoft.com/office/drawing/2014/chartex" xmlns:cx1="http://schemas.microsoft.com/office/drawing/2015/9/8/chartex" xmlns:cx2="http://schemas.microsoft.com/office/drawing/2015/10/21/chartex" xmlns:cx3="http://schemas.microsoft.com/office/drawing/2016/5/9/chartex" xmlns:cx4="http://schemas.microsoft.com/office/drawing/2016/5/10/chartex" xmlns:cx5="http://schemas.microsoft.com/office/drawing/2016/5/11/chartex" xmlns:cx6="http://schemas.microsoft.com/office/drawing/2016/5/12/chartex" xmlns:cx7="http://schemas.microsoft.com/office/drawing/2016/5/13/chartex" xmlns:cx8="http://schemas.microsoft.com/office/drawing/2016/5/14/chartex" xmlns:mc="http://schemas.openxmlformats.org/markup-compatibility/2006" xmlns:aink="http://schemas.microsoft.com/office/drawing/2016/ink" xmlns:am3d="http://schemas.microsoft.com/office/drawing/2017/model3d" xmlns:o="urn:schemas-microsoft-com:office:office" xmlns:r="http://schemas.openxmlformats.org/officeDocument/2006/relationships" xmlns:m="http://schemas.openxmlformats.org/officeDocument/2006/math" xmlns:v="urn:schemas-microsoft-com:vml" xmlns:wp14="http://schemas.microsoft.com/office/word/2010/wordprocessingDrawing" xmlns:wp="http://schemas.openxmlformats.org/drawingml/2006/wordprocessingDrawing" xmlns:w10="urn:schemas-microsoft-com:office:word" xmlns:w="http://schemas.openxmlformats.org/wordprocessingml/2006/main" xmlns:w14="http://schemas.microsoft.com/office/word/2010/wordml" xmlns:w15="http://schemas.microsoft.com/office/word/2012/wordml" xmlns:w16cid="http://schemas.microsoft.com/office/word/2016/wordml/cid" xmlns:w16se="http://schemas.microsoft.com/office/word/2015/wordml/symex" xmlns:wpg="http://schemas.microsoft.com/office/word/2010/wordprocessingGroup" xmlns:wpi="http://schemas.microsoft.com/office/word/2010/wordprocessingInk" xmlns:wne="http://schemas.microsoft.com/office/word/2006/wordml" xmlns:wps="http://schemas.microsoft.com/office/word/2010/wordprocessingShape" mc:Ignorable="w14 w15 w16se w16cid wp14">
+<w:document xmlns:wpc="http://schemas.microsoft.com/office/word/2010/wordprocessingCanvas" xmlns:cx="http://schemas.microsoft.com/office/drawing/2014/chartex" xmlns:cx1="http://schemas.microsoft.com/office/drawing/2015/9/8/chartex" xmlns:cx2="http://schemas.microsoft.com/office/drawing/2015/10/21/chartex" xmlns:cx3="http://schemas.microsoft.com/office/drawing/2016/5/9/chartex" xmlns:cx4="http://schemas.microsoft.com/office/drawing/2016/5/10/chartex" xmlns:cx5="http://schemas.microsoft.com/office/drawing/2016/5/11/chartex" xmlns:cx6="http://schemas.microsoft.com/office/drawing/2016/5/12/chartex" xmlns:cx7="http://schemas.microsoft.com/office/drawing/2016/5/13/chartex" xmlns:cx8="http://schemas.microsoft.com/office/drawing/2016/5/14/chartex" xmlns:mc="http://schemas.openxmlformats.org/markup-compatibility/2006" xmlns:aink="http://schemas.microsoft.com/office/drawing/2016/ink" xmlns:am3d="http://schemas.microsoft.com/office/drawing/2017/model3d" xmlns:o="urn:schemas-microsoft-com:office:office" xmlns:r="http://schemas.openxmlformats.org/officeDocument/2006/relationships" xmlns:m="http://schemas.openxmlformats.org/officeDocument/2006/math" xmlns:v="urn:schemas-microsoft-com:vml" xmlns:wp14="http://schemas.microsoft.com/office/word/2010/wordprocessingDrawing" xmlns:wp="http://schemas.openxmlformats.org/drawingml/2006/wordprocessingDrawing" xmlns:w10="urn:schemas-microsoft-com:office:word" xmlns:w="http://schemas.openxmlformats.org/wordprocessingml/2006/main" xmlns:w14="http://schemas.microsoft.com/office/word/2010/wordml" xmlns:w15="http://schemas.microsoft.com/office/word/2012/wordml" xmlns:w16cex="http://schemas.microsoft.com/office/word/2018/wordml/cex" xmlns:w16cid="http://schemas.microsoft.com/office/word/2016/wordml/cid" xmlns:w16="http://schemas.microsoft.com/office/word/2018/wordml" xmlns:w16se="http://schemas.microsoft.com/office/word/2015/wordml/symex" xmlns:wpg="http://schemas.microsoft.com/office/word/2010/wordprocessingGroup" xmlns:wpi="http://schemas.microsoft.com/office/word/2010/wordprocessingInk" xmlns:wne="http://schemas.microsoft.com/office/word/2006/wordml" xmlns:wps="http://schemas.microsoft.com/office/word/2010/wordprocessingShape" mc:Ignorable="w14 w15 w16se w16cid w16 w16cex wp14">
   <w:body>
     <w:p>
       <w:r>
@@ -229,18 +229,8 @@
           <w:sz w:val="28"/>
           <w:szCs w:val="28"/>
         </w:rPr>
-        <w:t xml:space="preserve">Supervised by Daniel </w:t>
-      </w:r>
-      <w:proofErr w:type="spellStart"/>
-      <w:r>
-        <w:rPr>
-          <w:rFonts w:ascii="Times New Roman" w:hAnsi="Times New Roman" w:cs="Times New Roman"/>
-          <w:sz w:val="28"/>
-          <w:szCs w:val="28"/>
-        </w:rPr>
-        <w:t>Cregg</w:t>
-      </w:r>
-      <w:proofErr w:type="spellEnd"/>
+        <w:t>Supervised by Daniel Cregg</w:t>
+      </w:r>
     </w:p>
     <w:p>
       <w:pPr>
@@ -1624,15 +1614,7 @@
           <w:sz w:val="24"/>
           <w:szCs w:val="24"/>
         </w:rPr>
-        <w:t xml:space="preserve">decided to develop an application </w:t>
-      </w:r>
-      <w:r>
-        <w:rPr>
-          <w:rFonts w:ascii="Times New Roman" w:hAnsi="Times New Roman" w:cs="Times New Roman"/>
-          <w:sz w:val="24"/>
-          <w:szCs w:val="24"/>
-        </w:rPr>
-        <w:t>that we believe will improve the c</w:t>
+        <w:t>decided to develop an application that we believe will improve the c</w:t>
       </w:r>
       <w:r>
         <w:rPr>
@@ -1664,15 +1646,7 @@
           <w:sz w:val="24"/>
           <w:szCs w:val="24"/>
         </w:rPr>
-        <w:t xml:space="preserve"> shopping experience</w:t>
-      </w:r>
-      <w:r>
-        <w:rPr>
-          <w:rFonts w:ascii="Times New Roman" w:hAnsi="Times New Roman" w:cs="Times New Roman"/>
-          <w:sz w:val="24"/>
-          <w:szCs w:val="24"/>
-        </w:rPr>
-        <w:t>.</w:t>
+        <w:t xml:space="preserve"> shopping experience.</w:t>
       </w:r>
       <w:r>
         <w:rPr>
@@ -1692,6 +1666,7 @@
           <w:id w:val="-1867284965"/>
           <w:citation/>
         </w:sdtPr>
+        <w:sdtEndPr/>
         <w:sdtContent>
           <w:r>
             <w:rPr>
@@ -1839,39 +1814,7 @@
           <w:sz w:val="24"/>
           <w:szCs w:val="24"/>
         </w:rPr>
-        <w:t xml:space="preserve">was to develop </w:t>
-      </w:r>
-      <w:r>
-        <w:rPr>
-          <w:rFonts w:ascii="Times New Roman" w:hAnsi="Times New Roman" w:cs="Times New Roman"/>
-          <w:sz w:val="24"/>
-          <w:szCs w:val="24"/>
-        </w:rPr>
-        <w:t xml:space="preserve">a marketplace where </w:t>
-      </w:r>
-      <w:r>
-        <w:rPr>
-          <w:rFonts w:ascii="Times New Roman" w:hAnsi="Times New Roman" w:cs="Times New Roman"/>
-          <w:sz w:val="24"/>
-          <w:szCs w:val="24"/>
-        </w:rPr>
-        <w:t>it would make it easier for the</w:t>
-      </w:r>
-      <w:r>
-        <w:rPr>
-          <w:rFonts w:ascii="Times New Roman" w:hAnsi="Times New Roman" w:cs="Times New Roman"/>
-          <w:sz w:val="24"/>
-          <w:szCs w:val="24"/>
-        </w:rPr>
-        <w:t xml:space="preserve"> retailer</w:t>
-      </w:r>
-      <w:r>
-        <w:rPr>
-          <w:rFonts w:ascii="Times New Roman" w:hAnsi="Times New Roman" w:cs="Times New Roman"/>
-          <w:sz w:val="24"/>
-          <w:szCs w:val="24"/>
-        </w:rPr>
-        <w:t xml:space="preserve"> to sell their products to potential customers in an online environment but to also add a feature </w:t>
+        <w:t xml:space="preserve">was to develop a marketplace where it would make it easier for the retailer to sell their products to potential customers in an online environment but to also add a feature </w:t>
       </w:r>
       <w:r>
         <w:rPr>
@@ -2017,23 +1960,7 @@
           <w:sz w:val="24"/>
           <w:szCs w:val="24"/>
         </w:rPr>
-        <w:t xml:space="preserve"> Our next objective was to design a marketplace that the retailer can upload their products and </w:t>
-      </w:r>
-      <w:r>
-        <w:rPr>
-          <w:rFonts w:ascii="Times New Roman" w:hAnsi="Times New Roman" w:cs="Times New Roman"/>
-          <w:sz w:val="24"/>
-          <w:szCs w:val="24"/>
-        </w:rPr>
-        <w:t>that is easy for the user to operate</w:t>
-      </w:r>
-      <w:r>
-        <w:rPr>
-          <w:rFonts w:ascii="Times New Roman" w:hAnsi="Times New Roman" w:cs="Times New Roman"/>
-          <w:sz w:val="24"/>
-          <w:szCs w:val="24"/>
-        </w:rPr>
-        <w:t xml:space="preserve">. After that we set out on adding NFC (Near Field Communication) functionality to our application. NFC allows for two-way communication between your </w:t>
+        <w:t xml:space="preserve"> Our next objective was to design a marketplace that the retailer can upload their products and that is easy for the user to operate. After that we set out on adding NFC (Near Field Communication) functionality to our application. NFC allows for two-way communication between your </w:t>
       </w:r>
       <w:r>
         <w:rPr>
@@ -2190,8 +2117,6 @@
           <w:szCs w:val="24"/>
         </w:rPr>
       </w:pPr>
-      <w:bookmarkStart w:id="1" w:name="_GoBack"/>
-      <w:bookmarkEnd w:id="1"/>
     </w:p>
     <w:p>
       <w:pPr>
@@ -2220,7 +2145,7 @@
           <w:szCs w:val="40"/>
         </w:rPr>
       </w:pPr>
-      <w:bookmarkStart w:id="2" w:name="_Toc35420841"/>
+      <w:bookmarkStart w:id="1" w:name="_Toc35420841"/>
       <w:r>
         <w:rPr>
           <w:rFonts w:ascii="Times New Roman" w:hAnsi="Times New Roman" w:cs="Times New Roman"/>
@@ -2229,6 +2154,145 @@
         </w:rPr>
         <w:lastRenderedPageBreak/>
         <w:t>Methodology</w:t>
+      </w:r>
+      <w:bookmarkEnd w:id="1"/>
+    </w:p>
+    <w:p>
+      <w:pPr>
+        <w:rPr>
+          <w:rFonts w:ascii="Times New Roman" w:hAnsi="Times New Roman" w:cs="Times New Roman"/>
+        </w:rPr>
+      </w:pPr>
+    </w:p>
+    <w:p>
+      <w:pPr>
+        <w:rPr>
+          <w:rFonts w:ascii="Times New Roman" w:hAnsi="Times New Roman" w:cs="Times New Roman"/>
+          <w:sz w:val="24"/>
+          <w:szCs w:val="24"/>
+        </w:rPr>
+      </w:pPr>
+      <w:r>
+        <w:rPr>
+          <w:rFonts w:ascii="Times New Roman" w:hAnsi="Times New Roman" w:cs="Times New Roman"/>
+          <w:sz w:val="24"/>
+          <w:szCs w:val="24"/>
+        </w:rPr>
+        <w:t xml:space="preserve">In this chapter we will illustrate how we </w:t>
+      </w:r>
+      <w:r>
+        <w:rPr>
+          <w:rFonts w:ascii="Times New Roman" w:hAnsi="Times New Roman" w:cs="Times New Roman"/>
+          <w:sz w:val="24"/>
+          <w:szCs w:val="24"/>
+        </w:rPr>
+        <w:t>went about the development of our</w:t>
+      </w:r>
+      <w:r>
+        <w:rPr>
+          <w:rFonts w:ascii="Times New Roman" w:hAnsi="Times New Roman" w:cs="Times New Roman"/>
+          <w:sz w:val="24"/>
+          <w:szCs w:val="24"/>
+        </w:rPr>
+        <w:t xml:space="preserve"> final year assignment. We will </w:t>
+      </w:r>
+      <w:r>
+        <w:rPr>
+          <w:rFonts w:ascii="Times New Roman" w:hAnsi="Times New Roman" w:cs="Times New Roman"/>
+          <w:sz w:val="24"/>
+          <w:szCs w:val="24"/>
+        </w:rPr>
+        <w:t xml:space="preserve">describe our approach from the </w:t>
+      </w:r>
+      <w:r>
+        <w:rPr>
+          <w:rFonts w:ascii="Times New Roman" w:hAnsi="Times New Roman" w:cs="Times New Roman"/>
+          <w:sz w:val="24"/>
+          <w:szCs w:val="24"/>
+        </w:rPr>
+        <w:t>various different</w:t>
+      </w:r>
+      <w:r>
+        <w:rPr>
+          <w:rFonts w:ascii="Times New Roman" w:hAnsi="Times New Roman" w:cs="Times New Roman"/>
+          <w:sz w:val="24"/>
+          <w:szCs w:val="24"/>
+        </w:rPr>
+        <w:t xml:space="preserve"> types</w:t>
+      </w:r>
+      <w:r>
+        <w:rPr>
+          <w:rFonts w:ascii="Times New Roman" w:hAnsi="Times New Roman" w:cs="Times New Roman"/>
+          <w:sz w:val="24"/>
+          <w:szCs w:val="24"/>
+        </w:rPr>
+        <w:t xml:space="preserve"> methodologies</w:t>
+      </w:r>
+      <w:r>
+        <w:rPr>
+          <w:rFonts w:ascii="Times New Roman" w:hAnsi="Times New Roman" w:cs="Times New Roman"/>
+          <w:sz w:val="24"/>
+          <w:szCs w:val="24"/>
+        </w:rPr>
+        <w:t xml:space="preserve"> which include Quantitative methods, Qualitative methods or Mixed methods. </w:t>
+      </w:r>
+      <w:r>
+        <w:rPr>
+          <w:rFonts w:ascii="Times New Roman" w:hAnsi="Times New Roman" w:cs="Times New Roman"/>
+          <w:sz w:val="24"/>
+          <w:szCs w:val="24"/>
+        </w:rPr>
+        <w:t xml:space="preserve">We will review the inevitable complications involved with designing an application. </w:t>
+      </w:r>
+      <w:r>
+        <w:rPr>
+          <w:rFonts w:ascii="Times New Roman" w:hAnsi="Times New Roman" w:cs="Times New Roman"/>
+          <w:sz w:val="24"/>
+          <w:szCs w:val="24"/>
+        </w:rPr>
+        <w:t>We will then outline our planning</w:t>
+      </w:r>
+      <w:r>
+        <w:rPr>
+          <w:rFonts w:ascii="Times New Roman" w:hAnsi="Times New Roman" w:cs="Times New Roman"/>
+          <w:sz w:val="24"/>
+          <w:szCs w:val="24"/>
+        </w:rPr>
+        <w:t xml:space="preserve"> and discuss our meetings throughout the academic year.</w:t>
+      </w:r>
+    </w:p>
+    <w:p>
+      <w:pPr>
+        <w:rPr>
+          <w:rFonts w:ascii="Times New Roman" w:hAnsi="Times New Roman" w:cs="Times New Roman"/>
+        </w:rPr>
+      </w:pPr>
+      <w:r>
+        <w:rPr>
+          <w:rFonts w:ascii="Times New Roman" w:hAnsi="Times New Roman" w:cs="Times New Roman"/>
+        </w:rPr>
+        <w:br w:type="page"/>
+      </w:r>
+    </w:p>
+    <w:p>
+      <w:pPr>
+        <w:pStyle w:val="Heading1"/>
+        <w:jc w:val="center"/>
+        <w:rPr>
+          <w:rFonts w:ascii="Times New Roman" w:hAnsi="Times New Roman" w:cs="Times New Roman"/>
+          <w:sz w:val="40"/>
+          <w:szCs w:val="40"/>
+        </w:rPr>
+      </w:pPr>
+      <w:bookmarkStart w:id="2" w:name="_Toc35420842"/>
+      <w:r>
+        <w:rPr>
+          <w:rFonts w:ascii="Times New Roman" w:hAnsi="Times New Roman" w:cs="Times New Roman"/>
+          <w:sz w:val="40"/>
+          <w:szCs w:val="40"/>
+        </w:rPr>
+        <w:lastRenderedPageBreak/>
+        <w:t>Technology Review</w:t>
       </w:r>
       <w:bookmarkEnd w:id="2"/>
     </w:p>
@@ -2258,7 +2322,7 @@
           <w:szCs w:val="40"/>
         </w:rPr>
       </w:pPr>
-      <w:bookmarkStart w:id="3" w:name="_Toc35420842"/>
+      <w:bookmarkStart w:id="3" w:name="_Toc35420843"/>
       <w:r>
         <w:rPr>
           <w:rFonts w:ascii="Times New Roman" w:hAnsi="Times New Roman" w:cs="Times New Roman"/>
@@ -2266,9 +2330,25 @@
           <w:szCs w:val="40"/>
         </w:rPr>
         <w:lastRenderedPageBreak/>
-        <w:t>Technology Review</w:t>
+        <w:t>System Design</w:t>
       </w:r>
       <w:bookmarkEnd w:id="3"/>
+    </w:p>
+    <w:p>
+      <w:pPr>
+        <w:pStyle w:val="Heading1"/>
+        <w:rPr>
+          <w:rFonts w:ascii="Times New Roman" w:hAnsi="Times New Roman" w:cs="Times New Roman"/>
+        </w:rPr>
+      </w:pPr>
+    </w:p>
+    <w:p>
+      <w:pPr>
+        <w:pStyle w:val="Heading1"/>
+        <w:rPr>
+          <w:rFonts w:ascii="Times New Roman" w:hAnsi="Times New Roman" w:cs="Times New Roman"/>
+        </w:rPr>
+      </w:pPr>
     </w:p>
     <w:p>
       <w:pPr>
@@ -2296,7 +2376,7 @@
           <w:szCs w:val="40"/>
         </w:rPr>
       </w:pPr>
-      <w:bookmarkStart w:id="4" w:name="_Toc35420843"/>
+      <w:bookmarkStart w:id="4" w:name="_Toc35420844"/>
       <w:r>
         <w:rPr>
           <w:rFonts w:ascii="Times New Roman" w:hAnsi="Times New Roman" w:cs="Times New Roman"/>
@@ -2304,25 +2384,9 @@
           <w:szCs w:val="40"/>
         </w:rPr>
         <w:lastRenderedPageBreak/>
-        <w:t>System Design</w:t>
+        <w:t>System Evaluation</w:t>
       </w:r>
       <w:bookmarkEnd w:id="4"/>
-    </w:p>
-    <w:p>
-      <w:pPr>
-        <w:pStyle w:val="Heading1"/>
-        <w:rPr>
-          <w:rFonts w:ascii="Times New Roman" w:hAnsi="Times New Roman" w:cs="Times New Roman"/>
-        </w:rPr>
-      </w:pPr>
-    </w:p>
-    <w:p>
-      <w:pPr>
-        <w:pStyle w:val="Heading1"/>
-        <w:rPr>
-          <w:rFonts w:ascii="Times New Roman" w:hAnsi="Times New Roman" w:cs="Times New Roman"/>
-        </w:rPr>
-      </w:pPr>
     </w:p>
     <w:p>
       <w:pPr>
@@ -2350,7 +2414,7 @@
           <w:szCs w:val="40"/>
         </w:rPr>
       </w:pPr>
-      <w:bookmarkStart w:id="5" w:name="_Toc35420844"/>
+      <w:bookmarkStart w:id="5" w:name="_Toc35420845"/>
       <w:r>
         <w:rPr>
           <w:rFonts w:ascii="Times New Roman" w:hAnsi="Times New Roman" w:cs="Times New Roman"/>
@@ -2358,7 +2422,7 @@
           <w:szCs w:val="40"/>
         </w:rPr>
         <w:lastRenderedPageBreak/>
-        <w:t>System Evaluation</w:t>
+        <w:t>Conclusion</w:t>
       </w:r>
       <w:bookmarkEnd w:id="5"/>
     </w:p>
@@ -2388,7 +2452,7 @@
           <w:szCs w:val="40"/>
         </w:rPr>
       </w:pPr>
-      <w:bookmarkStart w:id="6" w:name="_Toc35420845"/>
+      <w:bookmarkStart w:id="6" w:name="_Toc35420846"/>
       <w:r>
         <w:rPr>
           <w:rFonts w:ascii="Times New Roman" w:hAnsi="Times New Roman" w:cs="Times New Roman"/>
@@ -2396,64 +2460,25 @@
           <w:szCs w:val="40"/>
         </w:rPr>
         <w:lastRenderedPageBreak/>
-        <w:t>Conclusion</w:t>
+        <w:t>References</w:t>
       </w:r>
       <w:bookmarkEnd w:id="6"/>
-    </w:p>
-    <w:p>
-      <w:pPr>
-        <w:rPr>
-          <w:rFonts w:ascii="Times New Roman" w:eastAsiaTheme="majorEastAsia" w:hAnsi="Times New Roman" w:cs="Times New Roman"/>
-          <w:color w:val="2F5496" w:themeColor="accent1" w:themeShade="BF"/>
-          <w:sz w:val="32"/>
-          <w:szCs w:val="32"/>
-        </w:rPr>
-      </w:pPr>
-      <w:r>
-        <w:rPr>
-          <w:rFonts w:ascii="Times New Roman" w:hAnsi="Times New Roman" w:cs="Times New Roman"/>
-        </w:rPr>
-        <w:br w:type="page"/>
-      </w:r>
-    </w:p>
-    <w:p>
-      <w:pPr>
-        <w:pStyle w:val="Heading1"/>
-        <w:jc w:val="center"/>
-        <w:rPr>
-          <w:rFonts w:ascii="Times New Roman" w:hAnsi="Times New Roman" w:cs="Times New Roman"/>
-          <w:sz w:val="40"/>
-          <w:szCs w:val="40"/>
-        </w:rPr>
-      </w:pPr>
-      <w:bookmarkStart w:id="7" w:name="_Toc35420846"/>
-      <w:r>
-        <w:rPr>
-          <w:rFonts w:ascii="Times New Roman" w:hAnsi="Times New Roman" w:cs="Times New Roman"/>
-          <w:sz w:val="40"/>
-          <w:szCs w:val="40"/>
-        </w:rPr>
-        <w:lastRenderedPageBreak/>
-        <w:t>References</w:t>
-      </w:r>
-      <w:bookmarkEnd w:id="7"/>
     </w:p>
     <w:sdt>
       <w:sdtPr>
+        <w:rPr>
+          <w:rFonts w:asciiTheme="minorHAnsi" w:eastAsiaTheme="minorHAnsi" w:hAnsiTheme="minorHAnsi" w:cstheme="minorBidi"/>
+          <w:color w:val="auto"/>
+          <w:sz w:val="22"/>
+          <w:szCs w:val="22"/>
+        </w:rPr>
         <w:id w:val="1952593618"/>
         <w:docPartObj>
           <w:docPartGallery w:val="Bibliographies"/>
           <w:docPartUnique/>
         </w:docPartObj>
       </w:sdtPr>
-      <w:sdtEndPr>
-        <w:rPr>
-          <w:rFonts w:asciiTheme="minorHAnsi" w:eastAsiaTheme="minorHAnsi" w:hAnsiTheme="minorHAnsi" w:cstheme="minorBidi"/>
-          <w:color w:val="auto"/>
-          <w:sz w:val="22"/>
-          <w:szCs w:val="22"/>
-        </w:rPr>
-      </w:sdtEndPr>
+      <w:sdtEndPr/>
       <w:sdtContent>
         <w:p>
           <w:pPr>
@@ -2468,6 +2493,7 @@
             <w:id w:val="-573587230"/>
             <w:bibliography/>
           </w:sdtPr>
+          <w:sdtEndPr/>
           <w:sdtContent>
             <w:p>
               <w:pPr>
@@ -2615,7 +2641,7 @@
           <w:szCs w:val="40"/>
         </w:rPr>
       </w:pPr>
-      <w:bookmarkStart w:id="8" w:name="_Toc35420847"/>
+      <w:bookmarkStart w:id="7" w:name="_Toc35420847"/>
       <w:r>
         <w:rPr>
           <w:rFonts w:ascii="Times New Roman" w:hAnsi="Times New Roman" w:cs="Times New Roman"/>
@@ -2625,7 +2651,7 @@
         <w:lastRenderedPageBreak/>
         <w:t>Appendices</w:t>
       </w:r>
-      <w:bookmarkEnd w:id="8"/>
+      <w:bookmarkEnd w:id="7"/>
     </w:p>
     <w:p/>
     <w:p>
@@ -2718,7 +2744,7 @@
 </file>
 
 <file path=word/endnotes.xml><?xml version="1.0" encoding="utf-8"?>
-<w:endnotes xmlns:wpc="http://schemas.microsoft.com/office/word/2010/wordprocessingCanvas" xmlns:cx="http://schemas.microsoft.com/office/drawing/2014/chartex" xmlns:cx1="http://schemas.microsoft.com/office/drawing/2015/9/8/chartex" xmlns:cx2="http://schemas.microsoft.com/office/drawing/2015/10/21/chartex" xmlns:cx3="http://schemas.microsoft.com/office/drawing/2016/5/9/chartex" xmlns:cx4="http://schemas.microsoft.com/office/drawing/2016/5/10/chartex" xmlns:cx5="http://schemas.microsoft.com/office/drawing/2016/5/11/chartex" xmlns:cx6="http://schemas.microsoft.com/office/drawing/2016/5/12/chartex" xmlns:cx7="http://schemas.microsoft.com/office/drawing/2016/5/13/chartex" xmlns:cx8="http://schemas.microsoft.com/office/drawing/2016/5/14/chartex" xmlns:mc="http://schemas.openxmlformats.org/markup-compatibility/2006" xmlns:aink="http://schemas.microsoft.com/office/drawing/2016/ink" xmlns:am3d="http://schemas.microsoft.com/office/drawing/2017/model3d" xmlns:o="urn:schemas-microsoft-com:office:office" xmlns:r="http://schemas.openxmlformats.org/officeDocument/2006/relationships" xmlns:m="http://schemas.openxmlformats.org/officeDocument/2006/math" xmlns:v="urn:schemas-microsoft-com:vml" xmlns:wp14="http://schemas.microsoft.com/office/word/2010/wordprocessingDrawing" xmlns:wp="http://schemas.openxmlformats.org/drawingml/2006/wordprocessingDrawing" xmlns:w10="urn:schemas-microsoft-com:office:word" xmlns:w="http://schemas.openxmlformats.org/wordprocessingml/2006/main" xmlns:w14="http://schemas.microsoft.com/office/word/2010/wordml" xmlns:w15="http://schemas.microsoft.com/office/word/2012/wordml" xmlns:w16cid="http://schemas.microsoft.com/office/word/2016/wordml/cid" xmlns:w16se="http://schemas.microsoft.com/office/word/2015/wordml/symex" xmlns:wpg="http://schemas.microsoft.com/office/word/2010/wordprocessingGroup" xmlns:wpi="http://schemas.microsoft.com/office/word/2010/wordprocessingInk" xmlns:wne="http://schemas.microsoft.com/office/word/2006/wordml" xmlns:wps="http://schemas.microsoft.com/office/word/2010/wordprocessingShape" mc:Ignorable="w14 w15 w16se w16cid wp14">
+<w:endnotes xmlns:wpc="http://schemas.microsoft.com/office/word/2010/wordprocessingCanvas" xmlns:cx="http://schemas.microsoft.com/office/drawing/2014/chartex" xmlns:cx1="http://schemas.microsoft.com/office/drawing/2015/9/8/chartex" xmlns:cx2="http://schemas.microsoft.com/office/drawing/2015/10/21/chartex" xmlns:cx3="http://schemas.microsoft.com/office/drawing/2016/5/9/chartex" xmlns:cx4="http://schemas.microsoft.com/office/drawing/2016/5/10/chartex" xmlns:cx5="http://schemas.microsoft.com/office/drawing/2016/5/11/chartex" xmlns:cx6="http://schemas.microsoft.com/office/drawing/2016/5/12/chartex" xmlns:cx7="http://schemas.microsoft.com/office/drawing/2016/5/13/chartex" xmlns:cx8="http://schemas.microsoft.com/office/drawing/2016/5/14/chartex" xmlns:mc="http://schemas.openxmlformats.org/markup-compatibility/2006" xmlns:aink="http://schemas.microsoft.com/office/drawing/2016/ink" xmlns:am3d="http://schemas.microsoft.com/office/drawing/2017/model3d" xmlns:o="urn:schemas-microsoft-com:office:office" xmlns:r="http://schemas.openxmlformats.org/officeDocument/2006/relationships" xmlns:m="http://schemas.openxmlformats.org/officeDocument/2006/math" xmlns:v="urn:schemas-microsoft-com:vml" xmlns:wp14="http://schemas.microsoft.com/office/word/2010/wordprocessingDrawing" xmlns:wp="http://schemas.openxmlformats.org/drawingml/2006/wordprocessingDrawing" xmlns:w10="urn:schemas-microsoft-com:office:word" xmlns:w="http://schemas.openxmlformats.org/wordprocessingml/2006/main" xmlns:w14="http://schemas.microsoft.com/office/word/2010/wordml" xmlns:w15="http://schemas.microsoft.com/office/word/2012/wordml" xmlns:w16cex="http://schemas.microsoft.com/office/word/2018/wordml/cex" xmlns:w16cid="http://schemas.microsoft.com/office/word/2016/wordml/cid" xmlns:w16="http://schemas.microsoft.com/office/word/2018/wordml" xmlns:w16se="http://schemas.microsoft.com/office/word/2015/wordml/symex" xmlns:wpg="http://schemas.microsoft.com/office/word/2010/wordprocessingGroup" xmlns:wpi="http://schemas.microsoft.com/office/word/2010/wordprocessingInk" xmlns:wne="http://schemas.microsoft.com/office/word/2006/wordml" xmlns:wps="http://schemas.microsoft.com/office/word/2010/wordprocessingShape" mc:Ignorable="w14 w15 w16se w16cid w16 w16cex wp14">
   <w:endnote w:type="separator" w:id="-1">
     <w:p>
       <w:pPr>
@@ -2743,7 +2769,7 @@
 </file>
 
 <file path=word/footer1.xml><?xml version="1.0" encoding="utf-8"?>
-<w:ftr xmlns:wpc="http://schemas.microsoft.com/office/word/2010/wordprocessingCanvas" xmlns:cx="http://schemas.microsoft.com/office/drawing/2014/chartex" xmlns:cx1="http://schemas.microsoft.com/office/drawing/2015/9/8/chartex" xmlns:cx2="http://schemas.microsoft.com/office/drawing/2015/10/21/chartex" xmlns:cx3="http://schemas.microsoft.com/office/drawing/2016/5/9/chartex" xmlns:cx4="http://schemas.microsoft.com/office/drawing/2016/5/10/chartex" xmlns:cx5="http://schemas.microsoft.com/office/drawing/2016/5/11/chartex" xmlns:cx6="http://schemas.microsoft.com/office/drawing/2016/5/12/chartex" xmlns:cx7="http://schemas.microsoft.com/office/drawing/2016/5/13/chartex" xmlns:cx8="http://schemas.microsoft.com/office/drawing/2016/5/14/chartex" xmlns:mc="http://schemas.openxmlformats.org/markup-compatibility/2006" xmlns:aink="http://schemas.microsoft.com/office/drawing/2016/ink" xmlns:am3d="http://schemas.microsoft.com/office/drawing/2017/model3d" xmlns:o="urn:schemas-microsoft-com:office:office" xmlns:r="http://schemas.openxmlformats.org/officeDocument/2006/relationships" xmlns:m="http://schemas.openxmlformats.org/officeDocument/2006/math" xmlns:v="urn:schemas-microsoft-com:vml" xmlns:wp14="http://schemas.microsoft.com/office/word/2010/wordprocessingDrawing" xmlns:wp="http://schemas.openxmlformats.org/drawingml/2006/wordprocessingDrawing" xmlns:w10="urn:schemas-microsoft-com:office:word" xmlns:w="http://schemas.openxmlformats.org/wordprocessingml/2006/main" xmlns:w14="http://schemas.microsoft.com/office/word/2010/wordml" xmlns:w15="http://schemas.microsoft.com/office/word/2012/wordml" xmlns:w16cid="http://schemas.microsoft.com/office/word/2016/wordml/cid" xmlns:w16se="http://schemas.microsoft.com/office/word/2015/wordml/symex" xmlns:wpg="http://schemas.microsoft.com/office/word/2010/wordprocessingGroup" xmlns:wpi="http://schemas.microsoft.com/office/word/2010/wordprocessingInk" xmlns:wne="http://schemas.microsoft.com/office/word/2006/wordml" xmlns:wps="http://schemas.microsoft.com/office/word/2010/wordprocessingShape" mc:Ignorable="w14 w15 w16se w16cid wp14">
+<w:ftr xmlns:wpc="http://schemas.microsoft.com/office/word/2010/wordprocessingCanvas" xmlns:cx="http://schemas.microsoft.com/office/drawing/2014/chartex" xmlns:cx1="http://schemas.microsoft.com/office/drawing/2015/9/8/chartex" xmlns:cx2="http://schemas.microsoft.com/office/drawing/2015/10/21/chartex" xmlns:cx3="http://schemas.microsoft.com/office/drawing/2016/5/9/chartex" xmlns:cx4="http://schemas.microsoft.com/office/drawing/2016/5/10/chartex" xmlns:cx5="http://schemas.microsoft.com/office/drawing/2016/5/11/chartex" xmlns:cx6="http://schemas.microsoft.com/office/drawing/2016/5/12/chartex" xmlns:cx7="http://schemas.microsoft.com/office/drawing/2016/5/13/chartex" xmlns:cx8="http://schemas.microsoft.com/office/drawing/2016/5/14/chartex" xmlns:mc="http://schemas.openxmlformats.org/markup-compatibility/2006" xmlns:aink="http://schemas.microsoft.com/office/drawing/2016/ink" xmlns:am3d="http://schemas.microsoft.com/office/drawing/2017/model3d" xmlns:o="urn:schemas-microsoft-com:office:office" xmlns:r="http://schemas.openxmlformats.org/officeDocument/2006/relationships" xmlns:m="http://schemas.openxmlformats.org/officeDocument/2006/math" xmlns:v="urn:schemas-microsoft-com:vml" xmlns:wp14="http://schemas.microsoft.com/office/word/2010/wordprocessingDrawing" xmlns:wp="http://schemas.openxmlformats.org/drawingml/2006/wordprocessingDrawing" xmlns:w10="urn:schemas-microsoft-com:office:word" xmlns:w="http://schemas.openxmlformats.org/wordprocessingml/2006/main" xmlns:w14="http://schemas.microsoft.com/office/word/2010/wordml" xmlns:w15="http://schemas.microsoft.com/office/word/2012/wordml" xmlns:w16cex="http://schemas.microsoft.com/office/word/2018/wordml/cex" xmlns:w16cid="http://schemas.microsoft.com/office/word/2016/wordml/cid" xmlns:w16="http://schemas.microsoft.com/office/word/2018/wordml" xmlns:w16se="http://schemas.microsoft.com/office/word/2015/wordml/symex" xmlns:wpg="http://schemas.microsoft.com/office/word/2010/wordprocessingGroup" xmlns:wpi="http://schemas.microsoft.com/office/word/2010/wordprocessingInk" xmlns:wne="http://schemas.microsoft.com/office/word/2006/wordml" xmlns:wps="http://schemas.microsoft.com/office/word/2010/wordprocessingShape" mc:Ignorable="w14 w15 w16se w16cid w16 w16cex wp14">
   <w:sdt>
     <w:sdtPr>
       <w:id w:val="-925118692"/>
@@ -2796,7 +2822,7 @@
 </file>
 
 <file path=word/footnotes.xml><?xml version="1.0" encoding="utf-8"?>
-<w:footnotes xmlns:wpc="http://schemas.microsoft.com/office/word/2010/wordprocessingCanvas" xmlns:cx="http://schemas.microsoft.com/office/drawing/2014/chartex" xmlns:cx1="http://schemas.microsoft.com/office/drawing/2015/9/8/chartex" xmlns:cx2="http://schemas.microsoft.com/office/drawing/2015/10/21/chartex" xmlns:cx3="http://schemas.microsoft.com/office/drawing/2016/5/9/chartex" xmlns:cx4="http://schemas.microsoft.com/office/drawing/2016/5/10/chartex" xmlns:cx5="http://schemas.microsoft.com/office/drawing/2016/5/11/chartex" xmlns:cx6="http://schemas.microsoft.com/office/drawing/2016/5/12/chartex" xmlns:cx7="http://schemas.microsoft.com/office/drawing/2016/5/13/chartex" xmlns:cx8="http://schemas.microsoft.com/office/drawing/2016/5/14/chartex" xmlns:mc="http://schemas.openxmlformats.org/markup-compatibility/2006" xmlns:aink="http://schemas.microsoft.com/office/drawing/2016/ink" xmlns:am3d="http://schemas.microsoft.com/office/drawing/2017/model3d" xmlns:o="urn:schemas-microsoft-com:office:office" xmlns:r="http://schemas.openxmlformats.org/officeDocument/2006/relationships" xmlns:m="http://schemas.openxmlformats.org/officeDocument/2006/math" xmlns:v="urn:schemas-microsoft-com:vml" xmlns:wp14="http://schemas.microsoft.com/office/word/2010/wordprocessingDrawing" xmlns:wp="http://schemas.openxmlformats.org/drawingml/2006/wordprocessingDrawing" xmlns:w10="urn:schemas-microsoft-com:office:word" xmlns:w="http://schemas.openxmlformats.org/wordprocessingml/2006/main" xmlns:w14="http://schemas.microsoft.com/office/word/2010/wordml" xmlns:w15="http://schemas.microsoft.com/office/word/2012/wordml" xmlns:w16cid="http://schemas.microsoft.com/office/word/2016/wordml/cid" xmlns:w16se="http://schemas.microsoft.com/office/word/2015/wordml/symex" xmlns:wpg="http://schemas.microsoft.com/office/word/2010/wordprocessingGroup" xmlns:wpi="http://schemas.microsoft.com/office/word/2010/wordprocessingInk" xmlns:wne="http://schemas.microsoft.com/office/word/2006/wordml" xmlns:wps="http://schemas.microsoft.com/office/word/2010/wordprocessingShape" mc:Ignorable="w14 w15 w16se w16cid wp14">
+<w:footnotes xmlns:wpc="http://schemas.microsoft.com/office/word/2010/wordprocessingCanvas" xmlns:cx="http://schemas.microsoft.com/office/drawing/2014/chartex" xmlns:cx1="http://schemas.microsoft.com/office/drawing/2015/9/8/chartex" xmlns:cx2="http://schemas.microsoft.com/office/drawing/2015/10/21/chartex" xmlns:cx3="http://schemas.microsoft.com/office/drawing/2016/5/9/chartex" xmlns:cx4="http://schemas.microsoft.com/office/drawing/2016/5/10/chartex" xmlns:cx5="http://schemas.microsoft.com/office/drawing/2016/5/11/chartex" xmlns:cx6="http://schemas.microsoft.com/office/drawing/2016/5/12/chartex" xmlns:cx7="http://schemas.microsoft.com/office/drawing/2016/5/13/chartex" xmlns:cx8="http://schemas.microsoft.com/office/drawing/2016/5/14/chartex" xmlns:mc="http://schemas.openxmlformats.org/markup-compatibility/2006" xmlns:aink="http://schemas.microsoft.com/office/drawing/2016/ink" xmlns:am3d="http://schemas.microsoft.com/office/drawing/2017/model3d" xmlns:o="urn:schemas-microsoft-com:office:office" xmlns:r="http://schemas.openxmlformats.org/officeDocument/2006/relationships" xmlns:m="http://schemas.openxmlformats.org/officeDocument/2006/math" xmlns:v="urn:schemas-microsoft-com:vml" xmlns:wp14="http://schemas.microsoft.com/office/word/2010/wordprocessingDrawing" xmlns:wp="http://schemas.openxmlformats.org/drawingml/2006/wordprocessingDrawing" xmlns:w10="urn:schemas-microsoft-com:office:word" xmlns:w="http://schemas.openxmlformats.org/wordprocessingml/2006/main" xmlns:w14="http://schemas.microsoft.com/office/word/2010/wordml" xmlns:w15="http://schemas.microsoft.com/office/word/2012/wordml" xmlns:w16cex="http://schemas.microsoft.com/office/word/2018/wordml/cex" xmlns:w16cid="http://schemas.microsoft.com/office/word/2016/wordml/cid" xmlns:w16="http://schemas.microsoft.com/office/word/2018/wordml" xmlns:w16se="http://schemas.microsoft.com/office/word/2015/wordml/symex" xmlns:wpg="http://schemas.microsoft.com/office/word/2010/wordprocessingGroup" xmlns:wpi="http://schemas.microsoft.com/office/word/2010/wordprocessingInk" xmlns:wne="http://schemas.microsoft.com/office/word/2006/wordml" xmlns:wps="http://schemas.microsoft.com/office/word/2010/wordprocessingShape" mc:Ignorable="w14 w15 w16se w16cid w16 w16cex wp14">
   <w:footnote w:type="separator" w:id="-1">
     <w:p>
       <w:pPr>
@@ -2821,7 +2847,7 @@
 </file>
 
 <file path=word/styles.xml><?xml version="1.0" encoding="utf-8"?>
-<w:styles xmlns:mc="http://schemas.openxmlformats.org/markup-compatibility/2006" xmlns:r="http://schemas.openxmlformats.org/officeDocument/2006/relationships" xmlns:w="http://schemas.openxmlformats.org/wordprocessingml/2006/main" xmlns:w14="http://schemas.microsoft.com/office/word/2010/wordml" xmlns:w15="http://schemas.microsoft.com/office/word/2012/wordml" xmlns:w16cid="http://schemas.microsoft.com/office/word/2016/wordml/cid" xmlns:w16se="http://schemas.microsoft.com/office/word/2015/wordml/symex" mc:Ignorable="w14 w15 w16se w16cid">
+<w:styles xmlns:mc="http://schemas.openxmlformats.org/markup-compatibility/2006" xmlns:r="http://schemas.openxmlformats.org/officeDocument/2006/relationships" xmlns:w="http://schemas.openxmlformats.org/wordprocessingml/2006/main" xmlns:w14="http://schemas.microsoft.com/office/word/2010/wordml" xmlns:w15="http://schemas.microsoft.com/office/word/2012/wordml" xmlns:w16cex="http://schemas.microsoft.com/office/word/2018/wordml/cex" xmlns:w16cid="http://schemas.microsoft.com/office/word/2016/wordml/cid" xmlns:w16="http://schemas.microsoft.com/office/word/2018/wordml" xmlns:w16se="http://schemas.microsoft.com/office/word/2015/wordml/symex" mc:Ignorable="w14 w15 w16se w16cid w16 w16cex">
   <w:docDefaults>
     <w:rPrDefault>
       <w:rPr>
@@ -3696,7 +3722,7 @@
 </file>
 
 <file path=customXml/itemProps1.xml><?xml version="1.0" encoding="utf-8"?>
-<ds:datastoreItem xmlns:ds="http://schemas.openxmlformats.org/officeDocument/2006/customXml" ds:itemID="{ACC6CE9B-F186-4830-B8C0-1C8CDCB9426F}">
+<ds:datastoreItem xmlns:ds="http://schemas.openxmlformats.org/officeDocument/2006/customXml" ds:itemID="{B95A1E43-6149-46C9-838B-07E274323967}">
   <ds:schemaRefs>
     <ds:schemaRef ds:uri="http://schemas.openxmlformats.org/officeDocument/2006/bibliography"/>
   </ds:schemaRefs>

</xml_diff>